<commit_message>
Adding scope of work requirements to match the $100 test (for timesheet)
</commit_message>
<xml_diff>
--- a/documentation/Sprint1/100 test.docx
+++ b/documentation/Sprint1/100 test.docx
@@ -14,25 +14,36 @@
     <w:tbl>
       <w:tblPr>
         <w:tblStyle w:val="TableGrid"/>
-        <w:tblW w:w="8789" w:type="dxa"/>
+        <w:tblW w:w="9021" w:type="dxa"/>
         <w:tblInd w:w="-5" w:type="dxa"/>
         <w:tblLook w:val="04A0" w:firstRow="1" w:lastRow="0" w:firstColumn="1" w:lastColumn="0" w:noHBand="0" w:noVBand="1"/>
       </w:tblPr>
       <w:tblGrid>
-        <w:gridCol w:w="3256"/>
-        <w:gridCol w:w="2993"/>
-        <w:gridCol w:w="2540"/>
+        <w:gridCol w:w="2699"/>
+        <w:gridCol w:w="1905"/>
+        <w:gridCol w:w="2409"/>
+        <w:gridCol w:w="2008"/>
       </w:tblGrid>
       <w:tr>
         <w:tc>
           <w:tcPr>
-            <w:tcW w:w="3256" w:type="dxa"/>
+            <w:tcW w:w="2699" w:type="dxa"/>
           </w:tcPr>
           <w:p/>
         </w:tc>
         <w:tc>
           <w:tcPr>
-            <w:tcW w:w="2993" w:type="dxa"/>
+            <w:tcW w:w="1905" w:type="dxa"/>
+          </w:tcPr>
+          <w:p>
+            <w:r>
+              <w:t>Name in Scope</w:t>
+            </w:r>
+          </w:p>
+        </w:tc>
+        <w:tc>
+          <w:tcPr>
+            <w:tcW w:w="2409" w:type="dxa"/>
           </w:tcPr>
           <w:p>
             <w:r>
@@ -42,7 +53,7 @@
         </w:tc>
         <w:tc>
           <w:tcPr>
-            <w:tcW w:w="2540" w:type="dxa"/>
+            <w:tcW w:w="2008" w:type="dxa"/>
           </w:tcPr>
           <w:p>
             <w:r>
@@ -54,7 +65,7 @@
       <w:tr>
         <w:tc>
           <w:tcPr>
-            <w:tcW w:w="3256" w:type="dxa"/>
+            <w:tcW w:w="2699" w:type="dxa"/>
           </w:tcPr>
           <w:p>
             <w:r>
@@ -64,107 +75,159 @@
         </w:tc>
         <w:tc>
           <w:tcPr>
-            <w:tcW w:w="2993" w:type="dxa"/>
+            <w:tcW w:w="1905" w:type="dxa"/>
+          </w:tcPr>
+          <w:p>
+            <w:r>
+              <w:rPr>
+                <w:i/>
+                <w:iCs/>
+              </w:rPr>
+              <w:t>Play audio</w:t>
+            </w:r>
+            <w:r>
+              <w:t xml:space="preserve"> and </w:t>
+            </w:r>
+            <w:proofErr w:type="gramStart"/>
+            <w:r>
+              <w:rPr>
+                <w:i/>
+                <w:iCs/>
+              </w:rPr>
+              <w:t>Record</w:t>
+            </w:r>
+            <w:proofErr w:type="gramEnd"/>
+            <w:r>
+              <w:rPr>
+                <w:i/>
+                <w:iCs/>
+              </w:rPr>
+              <w:t xml:space="preserve"> and submit audio</w:t>
+            </w:r>
+          </w:p>
+        </w:tc>
+        <w:tc>
+          <w:tcPr>
+            <w:tcW w:w="2409" w:type="dxa"/>
           </w:tcPr>
           <w:p/>
         </w:tc>
         <w:tc>
           <w:tcPr>
-            <w:tcW w:w="2540" w:type="dxa"/>
+            <w:tcW w:w="2008" w:type="dxa"/>
+          </w:tcPr>
+          <w:p>
+            <w:r>
+              <w:t xml:space="preserve">$25 (Client asked for only recording through device not uploading pre-recorded file) </w:t>
+            </w:r>
+          </w:p>
+        </w:tc>
+      </w:tr>
+      <w:tr>
+        <w:tc>
+          <w:tcPr>
+            <w:tcW w:w="2699" w:type="dxa"/>
+          </w:tcPr>
+          <w:p>
+            <w:r>
+              <w:t xml:space="preserve">Student recording can be played back/rerecorded by the student. </w:t>
+            </w:r>
+          </w:p>
+        </w:tc>
+        <w:tc>
+          <w:tcPr>
+            <w:tcW w:w="1905" w:type="dxa"/>
+          </w:tcPr>
+          <w:p>
+            <w:r>
+              <w:t>Record and submit audio</w:t>
+            </w:r>
+          </w:p>
+        </w:tc>
+        <w:tc>
+          <w:tcPr>
+            <w:tcW w:w="2409" w:type="dxa"/>
+          </w:tcPr>
+          <w:p>
+            <w:r>
+              <w:t>To encourage resubmission until they are confident</w:t>
+            </w:r>
+          </w:p>
+        </w:tc>
+        <w:tc>
+          <w:tcPr>
+            <w:tcW w:w="2008" w:type="dxa"/>
+          </w:tcPr>
+          <w:p>
+            <w:r>
+              <w:t>$10 (Client specified can only re-record 3 times)</w:t>
+            </w:r>
+          </w:p>
+        </w:tc>
+      </w:tr>
+      <w:tr>
+        <w:tc>
+          <w:tcPr>
+            <w:tcW w:w="2699" w:type="dxa"/>
+          </w:tcPr>
+          <w:p>
+            <w:r>
+              <w:t>Students submit a self-evaluation score and receive a similarity score</w:t>
+            </w:r>
+          </w:p>
+        </w:tc>
+        <w:tc>
+          <w:tcPr>
+            <w:tcW w:w="1905" w:type="dxa"/>
+          </w:tcPr>
+          <w:p>
+            <w:r>
+              <w:rPr>
+                <w:i/>
+                <w:iCs/>
+              </w:rPr>
+              <w:t>Self-Evaluation Score (input)</w:t>
+            </w:r>
+            <w:r>
+              <w:t xml:space="preserve"> and </w:t>
+            </w:r>
+            <w:r>
+              <w:rPr>
+                <w:i/>
+                <w:iCs/>
+              </w:rPr>
+              <w:t>Similarity Score (output)</w:t>
+            </w:r>
+            <w:r>
+              <w:t xml:space="preserve"> </w:t>
+            </w:r>
+          </w:p>
+        </w:tc>
+        <w:tc>
+          <w:tcPr>
+            <w:tcW w:w="2409" w:type="dxa"/>
+          </w:tcPr>
+          <w:p>
+            <w:r>
+              <w:t>For the student’s own comparison</w:t>
+            </w:r>
+          </w:p>
+        </w:tc>
+        <w:tc>
+          <w:tcPr>
+            <w:tcW w:w="2008" w:type="dxa"/>
           </w:tcPr>
           <w:p>
             <w:r>
               <w:t>$25</w:t>
             </w:r>
-            <w:r>
-              <w:t xml:space="preserve"> (Client asked for only recording through device not uploading pre-recorded file) </w:t>
-            </w:r>
-          </w:p>
-        </w:tc>
-      </w:tr>
-      <w:tr>
-        <w:tc>
-          <w:tcPr>
-            <w:tcW w:w="3256" w:type="dxa"/>
-          </w:tcPr>
-          <w:p>
-            <w:r>
-              <w:t>Student recording can be played back</w:t>
-            </w:r>
-            <w:r>
-              <w:t>/rerecorded</w:t>
-            </w:r>
-            <w:r>
-              <w:t xml:space="preserve"> by the student</w:t>
-            </w:r>
-            <w:r>
-              <w:t xml:space="preserve">. </w:t>
-            </w:r>
-          </w:p>
-        </w:tc>
-        <w:tc>
-          <w:tcPr>
-            <w:tcW w:w="2993" w:type="dxa"/>
-          </w:tcPr>
-          <w:p>
-            <w:r>
-              <w:t>To encourage resubmission until they are confident</w:t>
-            </w:r>
-          </w:p>
-        </w:tc>
-        <w:tc>
-          <w:tcPr>
-            <w:tcW w:w="2540" w:type="dxa"/>
-          </w:tcPr>
-          <w:p>
-            <w:r>
-              <w:t>$</w:t>
-            </w:r>
-            <w:r>
-              <w:t>10</w:t>
-            </w:r>
-            <w:r>
-              <w:t xml:space="preserve"> (Client specified can only re-record 3 times)</w:t>
-            </w:r>
-          </w:p>
-        </w:tc>
-      </w:tr>
-      <w:tr>
-        <w:tc>
-          <w:tcPr>
-            <w:tcW w:w="3256" w:type="dxa"/>
-          </w:tcPr>
-          <w:p>
-            <w:r>
-              <w:t>Students submit a self-evaluation score and receive a similarity score</w:t>
-            </w:r>
-          </w:p>
-        </w:tc>
-        <w:tc>
-          <w:tcPr>
-            <w:tcW w:w="2993" w:type="dxa"/>
-          </w:tcPr>
-          <w:p>
-            <w:r>
-              <w:t>For the student’s own comparison</w:t>
-            </w:r>
-          </w:p>
-        </w:tc>
-        <w:tc>
-          <w:tcPr>
-            <w:tcW w:w="2540" w:type="dxa"/>
-          </w:tcPr>
-          <w:p>
-            <w:r>
-              <w:t>$25</w:t>
-            </w:r>
-          </w:p>
-        </w:tc>
-      </w:tr>
-      <w:tr>
-        <w:tc>
-          <w:tcPr>
-            <w:tcW w:w="3256" w:type="dxa"/>
+          </w:p>
+        </w:tc>
+      </w:tr>
+      <w:tr>
+        <w:tc>
+          <w:tcPr>
+            <w:tcW w:w="2699" w:type="dxa"/>
           </w:tcPr>
           <w:p>
             <w:r>
@@ -174,7 +237,54 @@
         </w:tc>
         <w:tc>
           <w:tcPr>
-            <w:tcW w:w="2993" w:type="dxa"/>
+            <w:tcW w:w="1905" w:type="dxa"/>
+          </w:tcPr>
+          <w:p>
+            <w:r>
+              <w:rPr>
+                <w:i/>
+                <w:iCs/>
+              </w:rPr>
+              <w:t xml:space="preserve">Database </w:t>
+            </w:r>
+            <w:r>
+              <w:rPr>
+                <w:i/>
+                <w:iCs/>
+              </w:rPr>
+              <w:t>and information</w:t>
+            </w:r>
+            <w:r>
+              <w:rPr>
+                <w:i/>
+                <w:iCs/>
+              </w:rPr>
+              <w:t xml:space="preserve"> storage</w:t>
+            </w:r>
+            <w:r>
+              <w:t xml:space="preserve"> and </w:t>
+            </w:r>
+            <w:proofErr w:type="gramStart"/>
+            <w:r>
+              <w:rPr>
+                <w:i/>
+                <w:iCs/>
+              </w:rPr>
+              <w:t>Sign</w:t>
+            </w:r>
+            <w:proofErr w:type="gramEnd"/>
+            <w:r>
+              <w:rPr>
+                <w:i/>
+                <w:iCs/>
+              </w:rPr>
+              <w:t xml:space="preserve"> up &amp; log-in functionality</w:t>
+            </w:r>
+          </w:p>
+        </w:tc>
+        <w:tc>
+          <w:tcPr>
+            <w:tcW w:w="2409" w:type="dxa"/>
           </w:tcPr>
           <w:p>
             <w:r>
@@ -184,22 +294,19 @@
         </w:tc>
         <w:tc>
           <w:tcPr>
-            <w:tcW w:w="2540" w:type="dxa"/>
-          </w:tcPr>
-          <w:p>
-            <w:r>
-              <w:t>$</w:t>
-            </w:r>
-            <w:r>
-              <w:t>10</w:t>
-            </w:r>
-          </w:p>
-        </w:tc>
-      </w:tr>
-      <w:tr>
-        <w:tc>
-          <w:tcPr>
-            <w:tcW w:w="3256" w:type="dxa"/>
+            <w:tcW w:w="2008" w:type="dxa"/>
+          </w:tcPr>
+          <w:p>
+            <w:r>
+              <w:t>$10</w:t>
+            </w:r>
+          </w:p>
+        </w:tc>
+      </w:tr>
+      <w:tr>
+        <w:tc>
+          <w:tcPr>
+            <w:tcW w:w="2699" w:type="dxa"/>
           </w:tcPr>
           <w:p>
             <w:r>
@@ -209,13 +316,34 @@
         </w:tc>
         <w:tc>
           <w:tcPr>
-            <w:tcW w:w="2993" w:type="dxa"/>
-          </w:tcPr>
+            <w:tcW w:w="1905" w:type="dxa"/>
+          </w:tcPr>
+          <w:p>
+            <w:pPr>
+              <w:rPr>
+                <w:i/>
+                <w:iCs/>
+              </w:rPr>
+            </w:pPr>
+            <w:r>
+              <w:rPr>
+                <w:i/>
+                <w:iCs/>
+              </w:rPr>
+              <w:t>Test Submission/ Analytics page</w:t>
+            </w:r>
+          </w:p>
           <w:p/>
         </w:tc>
         <w:tc>
           <w:tcPr>
-            <w:tcW w:w="2540" w:type="dxa"/>
+            <w:tcW w:w="2409" w:type="dxa"/>
+          </w:tcPr>
+          <w:p/>
+        </w:tc>
+        <w:tc>
+          <w:tcPr>
+            <w:tcW w:w="2008" w:type="dxa"/>
           </w:tcPr>
           <w:p>
             <w:r>
@@ -227,7 +355,7 @@
       <w:tr>
         <w:tc>
           <w:tcPr>
-            <w:tcW w:w="3256" w:type="dxa"/>
+            <w:tcW w:w="2699" w:type="dxa"/>
           </w:tcPr>
           <w:p>
             <w:r>
@@ -237,7 +365,27 @@
         </w:tc>
         <w:tc>
           <w:tcPr>
-            <w:tcW w:w="2993" w:type="dxa"/>
+            <w:tcW w:w="1905" w:type="dxa"/>
+          </w:tcPr>
+          <w:p>
+            <w:pPr>
+              <w:rPr>
+                <w:i/>
+                <w:iCs/>
+              </w:rPr>
+            </w:pPr>
+            <w:r>
+              <w:rPr>
+                <w:i/>
+                <w:iCs/>
+              </w:rPr>
+              <w:t>Administrator interface</w:t>
+            </w:r>
+          </w:p>
+        </w:tc>
+        <w:tc>
+          <w:tcPr>
+            <w:tcW w:w="2409" w:type="dxa"/>
           </w:tcPr>
           <w:p>
             <w:r>
@@ -247,7 +395,7 @@
         </w:tc>
         <w:tc>
           <w:tcPr>
-            <w:tcW w:w="2540" w:type="dxa"/>
+            <w:tcW w:w="2008" w:type="dxa"/>
           </w:tcPr>
           <w:p>
             <w:r>
@@ -259,7 +407,7 @@
       <w:tr>
         <w:tc>
           <w:tcPr>
-            <w:tcW w:w="3256" w:type="dxa"/>
+            <w:tcW w:w="2699" w:type="dxa"/>
           </w:tcPr>
           <w:p>
             <w:r>
@@ -269,7 +417,13 @@
         </w:tc>
         <w:tc>
           <w:tcPr>
-            <w:tcW w:w="2993" w:type="dxa"/>
+            <w:tcW w:w="1905" w:type="dxa"/>
+          </w:tcPr>
+          <w:p/>
+        </w:tc>
+        <w:tc>
+          <w:tcPr>
+            <w:tcW w:w="2409" w:type="dxa"/>
           </w:tcPr>
           <w:p>
             <w:r>
@@ -279,7 +433,7 @@
         </w:tc>
         <w:tc>
           <w:tcPr>
-            <w:tcW w:w="2540" w:type="dxa"/>
+            <w:tcW w:w="2008" w:type="dxa"/>
           </w:tcPr>
           <w:p>
             <w:r>
@@ -291,7 +445,7 @@
       <w:tr>
         <w:tc>
           <w:tcPr>
-            <w:tcW w:w="3256" w:type="dxa"/>
+            <w:tcW w:w="2699" w:type="dxa"/>
           </w:tcPr>
           <w:p>
             <w:r>
@@ -301,7 +455,21 @@
         </w:tc>
         <w:tc>
           <w:tcPr>
-            <w:tcW w:w="2993" w:type="dxa"/>
+            <w:tcW w:w="1905" w:type="dxa"/>
+          </w:tcPr>
+          <w:p>
+            <w:r>
+              <w:rPr>
+                <w:i/>
+                <w:iCs/>
+              </w:rPr>
+              <w:t>Administrator interface</w:t>
+            </w:r>
+          </w:p>
+        </w:tc>
+        <w:tc>
+          <w:tcPr>
+            <w:tcW w:w="2409" w:type="dxa"/>
           </w:tcPr>
           <w:p>
             <w:r>
@@ -311,7 +479,7 @@
         </w:tc>
         <w:tc>
           <w:tcPr>
-            <w:tcW w:w="2540" w:type="dxa"/>
+            <w:tcW w:w="2008" w:type="dxa"/>
           </w:tcPr>
           <w:p>
             <w:r>
@@ -323,7 +491,7 @@
       <w:tr>
         <w:tc>
           <w:tcPr>
-            <w:tcW w:w="3256" w:type="dxa"/>
+            <w:tcW w:w="2699" w:type="dxa"/>
           </w:tcPr>
           <w:p>
             <w:r>
@@ -333,7 +501,27 @@
         </w:tc>
         <w:tc>
           <w:tcPr>
-            <w:tcW w:w="2993" w:type="dxa"/>
+            <w:tcW w:w="1905" w:type="dxa"/>
+          </w:tcPr>
+          <w:p>
+            <w:pPr>
+              <w:rPr>
+                <w:i/>
+                <w:iCs/>
+              </w:rPr>
+            </w:pPr>
+            <w:r>
+              <w:rPr>
+                <w:i/>
+                <w:iCs/>
+              </w:rPr>
+              <w:t>Instructor Privileges</w:t>
+            </w:r>
+          </w:p>
+        </w:tc>
+        <w:tc>
+          <w:tcPr>
+            <w:tcW w:w="2409" w:type="dxa"/>
           </w:tcPr>
           <w:p>
             <w:r>
@@ -343,22 +531,19 @@
         </w:tc>
         <w:tc>
           <w:tcPr>
-            <w:tcW w:w="2540" w:type="dxa"/>
-          </w:tcPr>
-          <w:p>
-            <w:r>
-              <w:t>$</w:t>
-            </w:r>
-            <w:r>
-              <w:t>5</w:t>
-            </w:r>
-          </w:p>
-        </w:tc>
-      </w:tr>
-      <w:tr>
-        <w:tc>
-          <w:tcPr>
-            <w:tcW w:w="3256" w:type="dxa"/>
+            <w:tcW w:w="2008" w:type="dxa"/>
+          </w:tcPr>
+          <w:p>
+            <w:r>
+              <w:t>$5</w:t>
+            </w:r>
+          </w:p>
+        </w:tc>
+      </w:tr>
+      <w:tr>
+        <w:tc>
+          <w:tcPr>
+            <w:tcW w:w="2699" w:type="dxa"/>
           </w:tcPr>
           <w:p>
             <w:r>
@@ -368,13 +553,33 @@
         </w:tc>
         <w:tc>
           <w:tcPr>
-            <w:tcW w:w="2993" w:type="dxa"/>
+            <w:tcW w:w="1905" w:type="dxa"/>
+          </w:tcPr>
+          <w:p>
+            <w:pPr>
+              <w:rPr>
+                <w:i/>
+                <w:iCs/>
+              </w:rPr>
+            </w:pPr>
+            <w:r>
+              <w:rPr>
+                <w:i/>
+                <w:iCs/>
+              </w:rPr>
+              <w:t>Task Assignment</w:t>
+            </w:r>
+          </w:p>
+        </w:tc>
+        <w:tc>
+          <w:tcPr>
+            <w:tcW w:w="2409" w:type="dxa"/>
           </w:tcPr>
           <w:p/>
         </w:tc>
         <w:tc>
           <w:tcPr>
-            <w:tcW w:w="2540" w:type="dxa"/>
+            <w:tcW w:w="2008" w:type="dxa"/>
           </w:tcPr>
           <w:p>
             <w:r>
@@ -386,7 +591,7 @@
       <w:tr>
         <w:tc>
           <w:tcPr>
-            <w:tcW w:w="3256" w:type="dxa"/>
+            <w:tcW w:w="2699" w:type="dxa"/>
           </w:tcPr>
           <w:p>
             <w:r>
@@ -396,20 +601,45 @@
         </w:tc>
         <w:tc>
           <w:tcPr>
-            <w:tcW w:w="2993" w:type="dxa"/>
-          </w:tcPr>
-          <w:p>
-            <w:r>
-              <w:t>Tests expire (cannot be completed) after certain date if they have not been attempted at least once</w:t>
-            </w:r>
-          </w:p>
-        </w:tc>
-        <w:tc>
-          <w:tcPr>
-            <w:tcW w:w="2540" w:type="dxa"/>
-          </w:tcPr>
-          <w:p>
-            <w:r>
+            <w:tcW w:w="1905" w:type="dxa"/>
+          </w:tcPr>
+          <w:p>
+            <w:pPr>
+              <w:rPr>
+                <w:i/>
+                <w:iCs/>
+              </w:rPr>
+            </w:pPr>
+            <w:r>
+              <w:rPr>
+                <w:i/>
+                <w:iCs/>
+              </w:rPr>
+              <w:t>Task Assignment</w:t>
+            </w:r>
+          </w:p>
+        </w:tc>
+        <w:tc>
+          <w:tcPr>
+            <w:tcW w:w="2409" w:type="dxa"/>
+          </w:tcPr>
+          <w:p>
+            <w:r>
+              <w:t xml:space="preserve">Tests expire (cannot be completed) after </w:t>
+            </w:r>
+            <w:r>
+              <w:lastRenderedPageBreak/>
+              <w:t>certain date if they have not been attempted at least once</w:t>
+            </w:r>
+          </w:p>
+        </w:tc>
+        <w:tc>
+          <w:tcPr>
+            <w:tcW w:w="2008" w:type="dxa"/>
+          </w:tcPr>
+          <w:p>
+            <w:r>
+              <w:lastRenderedPageBreak/>
               <w:t>$5</w:t>
             </w:r>
           </w:p>
@@ -418,7 +648,7 @@
       <w:tr>
         <w:tc>
           <w:tcPr>
-            <w:tcW w:w="3256" w:type="dxa"/>
+            <w:tcW w:w="2699" w:type="dxa"/>
           </w:tcPr>
           <w:p>
             <w:r>
@@ -428,7 +658,13 @@
         </w:tc>
         <w:tc>
           <w:tcPr>
-            <w:tcW w:w="2993" w:type="dxa"/>
+            <w:tcW w:w="1905" w:type="dxa"/>
+          </w:tcPr>
+          <w:p/>
+        </w:tc>
+        <w:tc>
+          <w:tcPr>
+            <w:tcW w:w="2409" w:type="dxa"/>
           </w:tcPr>
           <w:p>
             <w:r>
@@ -438,7 +674,7 @@
         </w:tc>
         <w:tc>
           <w:tcPr>
-            <w:tcW w:w="2540" w:type="dxa"/>
+            <w:tcW w:w="2008" w:type="dxa"/>
           </w:tcPr>
           <w:p>
             <w:r>
@@ -450,7 +686,7 @@
       <w:tr>
         <w:tc>
           <w:tcPr>
-            <w:tcW w:w="3256" w:type="dxa"/>
+            <w:tcW w:w="2699" w:type="dxa"/>
           </w:tcPr>
           <w:p>
             <w:r>
@@ -460,7 +696,13 @@
         </w:tc>
         <w:tc>
           <w:tcPr>
-            <w:tcW w:w="2993" w:type="dxa"/>
+            <w:tcW w:w="1905" w:type="dxa"/>
+          </w:tcPr>
+          <w:p/>
+        </w:tc>
+        <w:tc>
+          <w:tcPr>
+            <w:tcW w:w="2409" w:type="dxa"/>
           </w:tcPr>
           <w:p>
             <w:r>
@@ -470,7 +712,7 @@
         </w:tc>
         <w:tc>
           <w:tcPr>
-            <w:tcW w:w="2540" w:type="dxa"/>
+            <w:tcW w:w="2008" w:type="dxa"/>
           </w:tcPr>
           <w:p>
             <w:r>
@@ -482,7 +724,7 @@
       <w:tr>
         <w:tc>
           <w:tcPr>
-            <w:tcW w:w="3256" w:type="dxa"/>
+            <w:tcW w:w="2699" w:type="dxa"/>
           </w:tcPr>
           <w:p>
             <w:r>
@@ -492,7 +734,13 @@
         </w:tc>
         <w:tc>
           <w:tcPr>
-            <w:tcW w:w="2993" w:type="dxa"/>
+            <w:tcW w:w="1905" w:type="dxa"/>
+          </w:tcPr>
+          <w:p/>
+        </w:tc>
+        <w:tc>
+          <w:tcPr>
+            <w:tcW w:w="2409" w:type="dxa"/>
           </w:tcPr>
           <w:p>
             <w:r>
@@ -502,7 +750,7 @@
         </w:tc>
         <w:tc>
           <w:tcPr>
-            <w:tcW w:w="2540" w:type="dxa"/>
+            <w:tcW w:w="2008" w:type="dxa"/>
           </w:tcPr>
           <w:p>
             <w:r>
@@ -514,18 +762,23 @@
       <w:tr>
         <w:tc>
           <w:tcPr>
-            <w:tcW w:w="3256" w:type="dxa"/>
-          </w:tcPr>
-          <w:p>
-            <w:r>
-              <w:lastRenderedPageBreak/>
+            <w:tcW w:w="2699" w:type="dxa"/>
+          </w:tcPr>
+          <w:p>
+            <w:r>
               <w:t xml:space="preserve">Students can see analytics </w:t>
             </w:r>
           </w:p>
         </w:tc>
         <w:tc>
           <w:tcPr>
-            <w:tcW w:w="2993" w:type="dxa"/>
+            <w:tcW w:w="1905" w:type="dxa"/>
+          </w:tcPr>
+          <w:p/>
+        </w:tc>
+        <w:tc>
+          <w:tcPr>
+            <w:tcW w:w="2409" w:type="dxa"/>
           </w:tcPr>
           <w:p>
             <w:r>
@@ -535,7 +788,7 @@
         </w:tc>
         <w:tc>
           <w:tcPr>
-            <w:tcW w:w="2540" w:type="dxa"/>
+            <w:tcW w:w="2008" w:type="dxa"/>
           </w:tcPr>
           <w:p>
             <w:r>
@@ -547,7 +800,7 @@
       <w:tr>
         <w:tc>
           <w:tcPr>
-            <w:tcW w:w="3256" w:type="dxa"/>
+            <w:tcW w:w="2699" w:type="dxa"/>
           </w:tcPr>
           <w:p>
             <w:r>
@@ -557,7 +810,13 @@
         </w:tc>
         <w:tc>
           <w:tcPr>
-            <w:tcW w:w="2993" w:type="dxa"/>
+            <w:tcW w:w="1905" w:type="dxa"/>
+          </w:tcPr>
+          <w:p/>
+        </w:tc>
+        <w:tc>
+          <w:tcPr>
+            <w:tcW w:w="2409" w:type="dxa"/>
           </w:tcPr>
           <w:p>
             <w:r>
@@ -567,7 +826,7 @@
         </w:tc>
         <w:tc>
           <w:tcPr>
-            <w:tcW w:w="2540" w:type="dxa"/>
+            <w:tcW w:w="2008" w:type="dxa"/>
           </w:tcPr>
           <w:p>
             <w:r>

</xml_diff>